<commit_message>
add piece on how to work with templates
</commit_message>
<xml_diff>
--- a/Documentation/Writing/referenties.docx
+++ b/Documentation/Writing/referenties.docx
@@ -504,10 +504,7 @@
         <w:t xml:space="preserve">Wat is een API? </w:t>
       </w:r>
       <w:r>
-        <w:t xml:space="preserve">-&gt; </w:t>
-      </w:r>
-      <w:r>
-        <w:t>2.1.3</w:t>
+        <w:t>-&gt; 2.1.3</w:t>
       </w:r>
       <w:r>
         <w:tab/>
@@ -526,6 +523,22 @@
     </w:p>
     <w:p/>
     <w:p/>
+    <w:p>
+      <w:r>
+        <w:lastRenderedPageBreak/>
+        <w:t>template tag doc mdn</w:t>
+      </w:r>
+    </w:p>
+    <w:p>
+      <w:hyperlink r:id="rId16" w:history="1">
+        <w:r>
+          <w:rPr>
+            <w:rStyle w:val="Hyperlink"/>
+          </w:rPr>
+          <w:t>https://developer.mozilla.org/en-US/docs/Web/HTML/Element/template</w:t>
+        </w:r>
+      </w:hyperlink>
+    </w:p>
     <w:p/>
     <w:p/>
     <w:p/>

</xml_diff>